<commit_message>
lesson 139 - homework
</commit_message>
<xml_diff>
--- a/english_via_skype/solutions/doc/lesson_139_Collocations crime Z_edit.docx
+++ b/english_via_skype/solutions/doc/lesson_139_Collocations crime Z_edit.docx
@@ -20,8 +20,6 @@
         </w:rPr>
         <w:t>Collocations crime</w:t>
       </w:r>
-      <w:bookmarkStart w:id="0" w:name="_GoBack"/>
-      <w:bookmarkEnd w:id="0"/>
     </w:p>
     <w:p>
       <w:pPr>
@@ -440,7 +438,25 @@
           <w:szCs w:val="28"/>
           <w:lang w:val="en-US"/>
         </w:rPr>
-        <w:t xml:space="preserve">The trial starts today but the witnesses will  be cross-e…………………………… in court tomorrow. </w:t>
+        <w:t>The trial starts today but the witnesses will  be cross-e</w:t>
+      </w:r>
+      <w:r>
+        <w:rPr>
+          <w:rFonts w:ascii="Times New Roman" w:hAnsi="Times New Roman" w:cs="Times New Roman"/>
+          <w:sz w:val="28"/>
+          <w:szCs w:val="28"/>
+          <w:lang w:val="en-US"/>
+        </w:rPr>
+        <w:t>xamined</w:t>
+      </w:r>
+      <w:r>
+        <w:rPr>
+          <w:rFonts w:ascii="Times New Roman" w:hAnsi="Times New Roman" w:cs="Times New Roman"/>
+          <w:sz w:val="28"/>
+          <w:szCs w:val="28"/>
+          <w:lang w:val="en-US"/>
+        </w:rPr>
+        <w:t xml:space="preserve">…………………………… in court tomorrow. </w:t>
       </w:r>
     </w:p>
     <w:p>
@@ -535,45 +551,108 @@
           <w:szCs w:val="28"/>
           <w:lang w:val="en-US"/>
         </w:rPr>
-        <w:t xml:space="preserve">People who park on double yellow lines f………………………. a heavy fine. </w:t>
-      </w:r>
-    </w:p>
-    <w:p>
-      <w:pPr>
-        <w:rPr>
-          <w:rFonts w:ascii="Times New Roman" w:hAnsi="Times New Roman" w:cs="Times New Roman"/>
-          <w:sz w:val="28"/>
-          <w:szCs w:val="28"/>
-          <w:lang w:val="en-US"/>
-        </w:rPr>
-      </w:pPr>
-      <w:r>
-        <w:rPr>
-          <w:rFonts w:ascii="Times New Roman" w:hAnsi="Times New Roman" w:cs="Times New Roman"/>
-          <w:sz w:val="28"/>
-          <w:szCs w:val="28"/>
-          <w:lang w:val="en-US"/>
-        </w:rPr>
-        <w:t>If he is found guilty of murder, he will have to face the d……………………….. penalty.</w:t>
-      </w:r>
-    </w:p>
-    <w:p>
-      <w:pPr>
-        <w:rPr>
-          <w:rFonts w:ascii="Times New Roman" w:hAnsi="Times New Roman" w:cs="Times New Roman"/>
-          <w:sz w:val="28"/>
-          <w:szCs w:val="28"/>
-          <w:lang w:val="en-US"/>
-        </w:rPr>
-      </w:pPr>
-      <w:r>
-        <w:rPr>
-          <w:rFonts w:ascii="Times New Roman" w:hAnsi="Times New Roman" w:cs="Times New Roman"/>
-          <w:sz w:val="28"/>
-          <w:szCs w:val="28"/>
-          <w:lang w:val="en-US"/>
-        </w:rPr>
-        <w:t xml:space="preserve"> Anyone who commits a crime has to s………………………………… the consequences. </w:t>
+        <w:t>People who park on double yellow lines f</w:t>
+      </w:r>
+      <w:r>
+        <w:rPr>
+          <w:rFonts w:ascii="Times New Roman" w:hAnsi="Times New Roman" w:cs="Times New Roman"/>
+          <w:sz w:val="28"/>
+          <w:szCs w:val="28"/>
+          <w:lang w:val="en-US"/>
+        </w:rPr>
+        <w:t>ace</w:t>
+      </w:r>
+      <w:r>
+        <w:rPr>
+          <w:rFonts w:ascii="Times New Roman" w:hAnsi="Times New Roman" w:cs="Times New Roman"/>
+          <w:sz w:val="28"/>
+          <w:szCs w:val="28"/>
+          <w:lang w:val="en-US"/>
+        </w:rPr>
+        <w:t xml:space="preserve">………………………. a heavy fine. </w:t>
+      </w:r>
+    </w:p>
+    <w:p>
+      <w:pPr>
+        <w:rPr>
+          <w:rFonts w:ascii="Times New Roman" w:hAnsi="Times New Roman" w:cs="Times New Roman"/>
+          <w:sz w:val="28"/>
+          <w:szCs w:val="28"/>
+          <w:lang w:val="en-US"/>
+        </w:rPr>
+      </w:pPr>
+      <w:r>
+        <w:rPr>
+          <w:rFonts w:ascii="Times New Roman" w:hAnsi="Times New Roman" w:cs="Times New Roman"/>
+          <w:sz w:val="28"/>
+          <w:szCs w:val="28"/>
+          <w:lang w:val="en-US"/>
+        </w:rPr>
+        <w:t>If he is found guilty of murder, he will have to face the d</w:t>
+      </w:r>
+      <w:r>
+        <w:rPr>
+          <w:rFonts w:ascii="Times New Roman" w:hAnsi="Times New Roman" w:cs="Times New Roman"/>
+          <w:sz w:val="28"/>
+          <w:szCs w:val="28"/>
+          <w:lang w:val="en-US"/>
+        </w:rPr>
+        <w:t>eath</w:t>
+      </w:r>
+      <w:r>
+        <w:rPr>
+          <w:rFonts w:ascii="Times New Roman" w:hAnsi="Times New Roman" w:cs="Times New Roman"/>
+          <w:sz w:val="28"/>
+          <w:szCs w:val="28"/>
+          <w:lang w:val="en-US"/>
+        </w:rPr>
+        <w:t>……………………….. penalty.</w:t>
+      </w:r>
+    </w:p>
+    <w:p>
+      <w:pPr>
+        <w:rPr>
+          <w:rFonts w:ascii="Times New Roman" w:hAnsi="Times New Roman" w:cs="Times New Roman"/>
+          <w:sz w:val="28"/>
+          <w:szCs w:val="28"/>
+          <w:lang w:val="en-US"/>
+        </w:rPr>
+      </w:pPr>
+      <w:r>
+        <w:rPr>
+          <w:rFonts w:ascii="Times New Roman" w:hAnsi="Times New Roman" w:cs="Times New Roman"/>
+          <w:sz w:val="28"/>
+          <w:szCs w:val="28"/>
+          <w:lang w:val="en-US"/>
+        </w:rPr>
+        <w:t>Anyone who commits a crime has to s</w:t>
+      </w:r>
+      <w:r>
+        <w:rPr>
+          <w:rFonts w:ascii="Times New Roman" w:hAnsi="Times New Roman" w:cs="Times New Roman"/>
+          <w:sz w:val="28"/>
+          <w:szCs w:val="28"/>
+          <w:lang w:val="en-US"/>
+        </w:rPr>
+        <w:t>uffer</w:t>
+      </w:r>
+      <w:r>
+        <w:rPr>
+          <w:rFonts w:ascii="Times New Roman" w:hAnsi="Times New Roman" w:cs="Times New Roman"/>
+          <w:sz w:val="28"/>
+          <w:szCs w:val="28"/>
+          <w:lang w:val="en-US"/>
+        </w:rPr>
+        <w:t>………………</w:t>
+      </w:r>
+      <w:r>
+        <w:rPr>
+          <w:rFonts w:ascii="Times New Roman" w:hAnsi="Times New Roman" w:cs="Times New Roman"/>
+          <w:sz w:val="28"/>
+          <w:szCs w:val="28"/>
+          <w:lang w:val="en-US"/>
+        </w:rPr>
+        <w:t xml:space="preserve">…………… the consequences. </w:t>
       </w:r>
     </w:p>
     <w:p>
@@ -611,7 +690,27 @@
           <w:szCs w:val="28"/>
           <w:lang w:val="en-US"/>
         </w:rPr>
-        <w:t xml:space="preserve">After a hard legal battle, she won c………………………………./damages for the accident. </w:t>
+        <w:t>After a hard legal battle, she won c</w:t>
+      </w:r>
+      <w:r>
+        <w:rPr>
+          <w:rFonts w:ascii="Times New Roman" w:hAnsi="Times New Roman" w:cs="Times New Roman"/>
+          <w:sz w:val="28"/>
+          <w:szCs w:val="28"/>
+          <w:lang w:val="en-US"/>
+        </w:rPr>
+        <w:t>ompensation</w:t>
+      </w:r>
+      <w:bookmarkStart w:id="0" w:name="_GoBack"/>
+      <w:bookmarkEnd w:id="0"/>
+      <w:r>
+        <w:rPr>
+          <w:rFonts w:ascii="Times New Roman" w:hAnsi="Times New Roman" w:cs="Times New Roman"/>
+          <w:sz w:val="28"/>
+          <w:szCs w:val="28"/>
+          <w:lang w:val="en-US"/>
+        </w:rPr>
+        <w:t xml:space="preserve">………………………………./damages for the accident. </w:t>
       </w:r>
     </w:p>
     <w:p>
@@ -649,7 +748,25 @@
           <w:szCs w:val="28"/>
           <w:lang w:val="en-US"/>
         </w:rPr>
-        <w:t>She took law in her own h……………………………and took a revenge on perpetrator</w:t>
+        <w:t>She took law in her own h</w:t>
+      </w:r>
+      <w:r>
+        <w:rPr>
+          <w:rFonts w:ascii="Times New Roman" w:hAnsi="Times New Roman" w:cs="Times New Roman"/>
+          <w:sz w:val="28"/>
+          <w:szCs w:val="28"/>
+          <w:lang w:val="en-US"/>
+        </w:rPr>
+        <w:t>ands</w:t>
+      </w:r>
+      <w:r>
+        <w:rPr>
+          <w:rFonts w:ascii="Times New Roman" w:hAnsi="Times New Roman" w:cs="Times New Roman"/>
+          <w:sz w:val="28"/>
+          <w:szCs w:val="28"/>
+          <w:lang w:val="en-US"/>
+        </w:rPr>
+        <w:t>……………………………and took a revenge on perpetrator</w:t>
       </w:r>
     </w:p>
     <w:p>
@@ -667,18 +784,8 @@
           <w:sz w:val="28"/>
           <w:szCs w:val="28"/>
         </w:rPr>
-        <w:t xml:space="preserve">Write  missing </w:t>
-      </w:r>
-      <w:proofErr w:type="spellStart"/>
-      <w:r>
-        <w:rPr>
-          <w:rFonts w:ascii="Times New Roman" w:hAnsi="Times New Roman" w:cs="Times New Roman"/>
-          <w:sz w:val="28"/>
-          <w:szCs w:val="28"/>
-        </w:rPr>
-        <w:t>word</w:t>
-      </w:r>
-      <w:proofErr w:type="spellEnd"/>
+        <w:t>Write  missing word</w:t>
+      </w:r>
     </w:p>
     <w:p>
       <w:pPr>
@@ -708,8 +815,23 @@
           <w:sz w:val="28"/>
           <w:szCs w:val="28"/>
         </w:rPr>
-        <w:lastRenderedPageBreak/>
-        <w:t>The witness gave his t_ s _ _m _ _y in front of the court</w:t>
+        <w:t>The witness gave his t</w:t>
+      </w:r>
+      <w:r>
+        <w:rPr>
+          <w:rFonts w:ascii="Times New Roman" w:hAnsi="Times New Roman" w:cs="Times New Roman"/>
+          <w:sz w:val="28"/>
+          <w:szCs w:val="28"/>
+        </w:rPr>
+        <w:t>estimony</w:t>
+      </w:r>
+      <w:r>
+        <w:rPr>
+          <w:rFonts w:ascii="Times New Roman" w:hAnsi="Times New Roman" w:cs="Times New Roman"/>
+          <w:sz w:val="28"/>
+          <w:szCs w:val="28"/>
+        </w:rPr>
+        <w:t xml:space="preserve"> in front of the court</w:t>
       </w:r>
     </w:p>
     <w:p>
@@ -731,7 +853,39 @@
           <w:sz w:val="28"/>
           <w:szCs w:val="28"/>
         </w:rPr>
-        <w:t>The man was c_ n _ _c _ _d of hijacking and s _ _t _ _ _e _d to 6 years in prison</w:t>
+        <w:t xml:space="preserve">The man was </w:t>
+      </w:r>
+      <w:r>
+        <w:rPr>
+          <w:rFonts w:ascii="Times New Roman" w:hAnsi="Times New Roman" w:cs="Times New Roman"/>
+          <w:sz w:val="28"/>
+          <w:szCs w:val="28"/>
+        </w:rPr>
+        <w:t xml:space="preserve">conducted </w:t>
+      </w:r>
+      <w:r>
+        <w:rPr>
+          <w:rFonts w:ascii="Times New Roman" w:hAnsi="Times New Roman" w:cs="Times New Roman"/>
+          <w:sz w:val="28"/>
+          <w:szCs w:val="28"/>
+        </w:rPr>
+        <w:t xml:space="preserve">of hijacking and </w:t>
+      </w:r>
+      <w:r>
+        <w:rPr>
+          <w:rFonts w:ascii="Times New Roman" w:hAnsi="Times New Roman" w:cs="Times New Roman"/>
+          <w:sz w:val="28"/>
+          <w:szCs w:val="28"/>
+        </w:rPr>
+        <w:t xml:space="preserve">sentenced </w:t>
+      </w:r>
+      <w:r>
+        <w:rPr>
+          <w:rFonts w:ascii="Times New Roman" w:hAnsi="Times New Roman" w:cs="Times New Roman"/>
+          <w:sz w:val="28"/>
+          <w:szCs w:val="28"/>
+        </w:rPr>
+        <w:t>to 6 years in prison</w:t>
       </w:r>
     </w:p>
     <w:p>
@@ -775,25 +929,23 @@
           <w:sz w:val="28"/>
           <w:szCs w:val="28"/>
         </w:rPr>
-        <w:t xml:space="preserve">Women is a s_ </w:t>
-      </w:r>
-      <w:proofErr w:type="spellStart"/>
-      <w:r>
-        <w:rPr>
-          <w:rFonts w:ascii="Times New Roman" w:hAnsi="Times New Roman" w:cs="Times New Roman"/>
-          <w:sz w:val="28"/>
-          <w:szCs w:val="28"/>
-        </w:rPr>
-        <w:t>s</w:t>
-      </w:r>
-      <w:proofErr w:type="spellEnd"/>
-      <w:r>
-        <w:rPr>
-          <w:rFonts w:ascii="Times New Roman" w:hAnsi="Times New Roman" w:cs="Times New Roman"/>
-          <w:sz w:val="28"/>
-          <w:szCs w:val="28"/>
-        </w:rPr>
-        <w:t xml:space="preserve"> _ _c _ in a case of murder. It is highly probable she committed this crime</w:t>
+        <w:t>Women is a s</w:t>
+      </w:r>
+      <w:r>
+        <w:rPr>
+          <w:rFonts w:ascii="Times New Roman" w:hAnsi="Times New Roman" w:cs="Times New Roman"/>
+          <w:sz w:val="28"/>
+          <w:szCs w:val="28"/>
+        </w:rPr>
+        <w:t>uspect</w:t>
+      </w:r>
+      <w:r>
+        <w:rPr>
+          <w:rFonts w:ascii="Times New Roman" w:hAnsi="Times New Roman" w:cs="Times New Roman"/>
+          <w:sz w:val="28"/>
+          <w:szCs w:val="28"/>
+        </w:rPr>
+        <w:t xml:space="preserve"> in a case of murder. It is highly probable she committed this crime</w:t>
       </w:r>
     </w:p>
     <w:p>
@@ -815,25 +967,7 @@
           <w:sz w:val="28"/>
           <w:szCs w:val="28"/>
         </w:rPr>
-        <w:t>Judge d _ s _ _</w:t>
-      </w:r>
-      <w:proofErr w:type="spellStart"/>
-      <w:r>
-        <w:rPr>
-          <w:rFonts w:ascii="Times New Roman" w:hAnsi="Times New Roman" w:cs="Times New Roman"/>
-          <w:sz w:val="28"/>
-          <w:szCs w:val="28"/>
-        </w:rPr>
-        <w:t>ss</w:t>
-      </w:r>
-      <w:proofErr w:type="spellEnd"/>
-      <w:r>
-        <w:rPr>
-          <w:rFonts w:ascii="Times New Roman" w:hAnsi="Times New Roman" w:cs="Times New Roman"/>
-          <w:sz w:val="28"/>
-          <w:szCs w:val="28"/>
-        </w:rPr>
-        <w:t xml:space="preserve"> _ _  the case due to lack of proof</w:t>
+        <w:t>Judge d _ s _ _ss _ _  the case due to lack of proof</w:t>
       </w:r>
     </w:p>
     <w:p>
@@ -855,25 +989,39 @@
           <w:sz w:val="28"/>
           <w:szCs w:val="28"/>
         </w:rPr>
-        <w:t>The prisoner s_ _v _d the sentence and was r_ _e _ _</w:t>
-      </w:r>
-      <w:proofErr w:type="spellStart"/>
-      <w:r>
-        <w:rPr>
-          <w:rFonts w:ascii="Times New Roman" w:hAnsi="Times New Roman" w:cs="Times New Roman"/>
-          <w:sz w:val="28"/>
-          <w:szCs w:val="28"/>
-        </w:rPr>
-        <w:t>ed</w:t>
-      </w:r>
-      <w:proofErr w:type="spellEnd"/>
-      <w:r>
-        <w:rPr>
-          <w:rFonts w:ascii="Times New Roman" w:hAnsi="Times New Roman" w:cs="Times New Roman"/>
-          <w:sz w:val="28"/>
-          <w:szCs w:val="28"/>
-        </w:rPr>
-        <w:t xml:space="preserve"> from prison</w:t>
+        <w:t xml:space="preserve">The prisoner </w:t>
+      </w:r>
+      <w:r>
+        <w:rPr>
+          <w:rFonts w:ascii="Times New Roman" w:hAnsi="Times New Roman" w:cs="Times New Roman"/>
+          <w:sz w:val="28"/>
+          <w:szCs w:val="28"/>
+        </w:rPr>
+        <w:t>served</w:t>
+      </w:r>
+      <w:r>
+        <w:rPr>
+          <w:rFonts w:ascii="Times New Roman" w:hAnsi="Times New Roman" w:cs="Times New Roman"/>
+          <w:sz w:val="28"/>
+          <w:szCs w:val="28"/>
+        </w:rPr>
+        <w:t xml:space="preserve"> the sentence and was r</w:t>
+      </w:r>
+      <w:r>
+        <w:rPr>
+          <w:rFonts w:ascii="Times New Roman" w:hAnsi="Times New Roman" w:cs="Times New Roman"/>
+          <w:sz w:val="28"/>
+          <w:szCs w:val="28"/>
+        </w:rPr>
+        <w:t>eleas</w:t>
+      </w:r>
+      <w:r>
+        <w:rPr>
+          <w:rFonts w:ascii="Times New Roman" w:hAnsi="Times New Roman" w:cs="Times New Roman"/>
+          <w:sz w:val="28"/>
+          <w:szCs w:val="28"/>
+        </w:rPr>
+        <w:t>ed from prison</w:t>
       </w:r>
     </w:p>
     <w:p>
@@ -895,25 +1043,23 @@
           <w:sz w:val="28"/>
           <w:szCs w:val="28"/>
         </w:rPr>
-        <w:t xml:space="preserve">The d_ _e n_ _ _ t was a_ q _ </w:t>
-      </w:r>
-      <w:proofErr w:type="spellStart"/>
-      <w:r>
-        <w:rPr>
-          <w:rFonts w:ascii="Times New Roman" w:hAnsi="Times New Roman" w:cs="Times New Roman"/>
-          <w:sz w:val="28"/>
-          <w:szCs w:val="28"/>
-        </w:rPr>
-        <w:t>i</w:t>
-      </w:r>
-      <w:proofErr w:type="spellEnd"/>
-      <w:r>
-        <w:rPr>
-          <w:rFonts w:ascii="Times New Roman" w:hAnsi="Times New Roman" w:cs="Times New Roman"/>
-          <w:sz w:val="28"/>
-          <w:szCs w:val="28"/>
-        </w:rPr>
-        <w:t xml:space="preserve"> _ e d and set free</w:t>
+        <w:t xml:space="preserve">The d_ _e n_ _ _ t was </w:t>
+      </w:r>
+      <w:r>
+        <w:rPr>
+          <w:rFonts w:ascii="Times New Roman" w:hAnsi="Times New Roman" w:cs="Times New Roman"/>
+          <w:sz w:val="28"/>
+          <w:szCs w:val="28"/>
+        </w:rPr>
+        <w:t>acquitted</w:t>
+      </w:r>
+      <w:r>
+        <w:rPr>
+          <w:rFonts w:ascii="Times New Roman" w:hAnsi="Times New Roman" w:cs="Times New Roman"/>
+          <w:sz w:val="28"/>
+          <w:szCs w:val="28"/>
+        </w:rPr>
+        <w:t xml:space="preserve"> and set free</w:t>
       </w:r>
     </w:p>
     <w:p>
@@ -935,7 +1081,15 @@
           <w:sz w:val="28"/>
           <w:szCs w:val="28"/>
         </w:rPr>
-        <w:t>Police I _ _e _ r _ _a _ _d the witness in police station</w:t>
+        <w:t>Police interrogated</w:t>
+      </w:r>
+      <w:r>
+        <w:rPr>
+          <w:rFonts w:ascii="Times New Roman" w:hAnsi="Times New Roman" w:cs="Times New Roman"/>
+          <w:sz w:val="28"/>
+          <w:szCs w:val="28"/>
+        </w:rPr>
+        <w:t xml:space="preserve"> the witness in police station</w:t>
       </w:r>
     </w:p>
     <w:p>
@@ -957,25 +1111,7 @@
           <w:sz w:val="28"/>
           <w:szCs w:val="28"/>
         </w:rPr>
-        <w:t xml:space="preserve">During p _ _l _ _ </w:t>
-      </w:r>
-      <w:proofErr w:type="spellStart"/>
-      <w:r>
-        <w:rPr>
-          <w:rFonts w:ascii="Times New Roman" w:hAnsi="Times New Roman" w:cs="Times New Roman"/>
-          <w:sz w:val="28"/>
-          <w:szCs w:val="28"/>
-        </w:rPr>
-        <w:t>i</w:t>
-      </w:r>
-      <w:proofErr w:type="spellEnd"/>
-      <w:r>
-        <w:rPr>
-          <w:rFonts w:ascii="Times New Roman" w:hAnsi="Times New Roman" w:cs="Times New Roman"/>
-          <w:sz w:val="28"/>
-          <w:szCs w:val="28"/>
-        </w:rPr>
-        <w:t xml:space="preserve"> _ _r y hearing suspect confessed everything</w:t>
+        <w:t>During p _ _l _ _ i _ _r y hearing suspect confessed everything</w:t>
       </w:r>
     </w:p>
     <w:p>
@@ -997,7 +1133,15 @@
           <w:sz w:val="28"/>
           <w:szCs w:val="28"/>
         </w:rPr>
-        <w:t>Man was c h _ _g _d with kidnapping</w:t>
+        <w:t xml:space="preserve">Man was charged </w:t>
+      </w:r>
+      <w:r>
+        <w:rPr>
+          <w:rFonts w:ascii="Times New Roman" w:hAnsi="Times New Roman" w:cs="Times New Roman"/>
+          <w:sz w:val="28"/>
+          <w:szCs w:val="28"/>
+        </w:rPr>
+        <w:t>with kidnapping</w:t>
       </w:r>
     </w:p>
     <w:p>
@@ -1019,7 +1163,23 @@
           <w:sz w:val="28"/>
           <w:szCs w:val="28"/>
         </w:rPr>
-        <w:t>She is a _ _u _e d of  bribery</w:t>
+        <w:t xml:space="preserve">She is </w:t>
+      </w:r>
+      <w:r>
+        <w:rPr>
+          <w:rFonts w:ascii="Times New Roman" w:hAnsi="Times New Roman" w:cs="Times New Roman"/>
+          <w:sz w:val="28"/>
+          <w:szCs w:val="28"/>
+        </w:rPr>
+        <w:t>accused</w:t>
+      </w:r>
+      <w:r>
+        <w:rPr>
+          <w:rFonts w:ascii="Times New Roman" w:hAnsi="Times New Roman" w:cs="Times New Roman"/>
+          <w:sz w:val="28"/>
+          <w:szCs w:val="28"/>
+        </w:rPr>
+        <w:t xml:space="preserve"> of  bribery</w:t>
       </w:r>
     </w:p>
     <w:p>
@@ -1083,9 +1243,500 @@
           <w:szCs w:val="28"/>
           <w:lang w:val="en-US"/>
         </w:rPr>
-        <w:t>arson  , assassination, assault, bribery, burglary</w:t>
-      </w:r>
-      <w:r>
+        <w:t>arson  , assassination, assault, bribery, burglary, fraud,  hijacking, kidnapping</w:t>
+      </w:r>
+    </w:p>
+    <w:p>
+      <w:pPr>
+        <w:spacing w:after="0"/>
+        <w:rPr>
+          <w:rFonts w:ascii="Times New Roman" w:hAnsi="Times New Roman" w:cs="Times New Roman"/>
+          <w:sz w:val="28"/>
+          <w:szCs w:val="28"/>
+          <w:lang w:val="en-US"/>
+        </w:rPr>
+      </w:pPr>
+    </w:p>
+    <w:p>
+      <w:pPr>
+        <w:spacing w:after="0"/>
+        <w:rPr>
+          <w:rFonts w:ascii="Times New Roman" w:hAnsi="Times New Roman" w:cs="Times New Roman"/>
+          <w:sz w:val="28"/>
+          <w:szCs w:val="28"/>
+          <w:lang w:val="en-US"/>
+        </w:rPr>
+      </w:pPr>
+      <w:r>
+        <w:rPr>
+          <w:rFonts w:ascii="Times New Roman" w:hAnsi="Times New Roman" w:cs="Times New Roman"/>
+          <w:sz w:val="28"/>
+          <w:szCs w:val="28"/>
+          <w:lang w:val="en-US"/>
+        </w:rPr>
+        <w:t>Fill in the blanks below with words from the box above.</w:t>
+      </w:r>
+    </w:p>
+    <w:p>
+      <w:pPr>
+        <w:spacing w:after="0"/>
+        <w:rPr>
+          <w:rFonts w:ascii="Times New Roman" w:hAnsi="Times New Roman" w:cs="Times New Roman"/>
+          <w:sz w:val="28"/>
+          <w:szCs w:val="28"/>
+          <w:lang w:val="en-US"/>
+        </w:rPr>
+      </w:pPr>
+    </w:p>
+    <w:p>
+      <w:pPr>
+        <w:spacing w:after="0"/>
+        <w:rPr>
+          <w:rFonts w:ascii="Times New Roman" w:hAnsi="Times New Roman" w:cs="Times New Roman"/>
+          <w:sz w:val="28"/>
+          <w:szCs w:val="28"/>
+          <w:lang w:val="en-US"/>
+        </w:rPr>
+      </w:pPr>
+      <w:r>
+        <w:rPr>
+          <w:rFonts w:ascii="Times New Roman" w:hAnsi="Times New Roman" w:cs="Times New Roman"/>
+          <w:sz w:val="28"/>
+          <w:szCs w:val="28"/>
+          <w:lang w:val="en-US"/>
+        </w:rPr>
+        <w:t xml:space="preserve">1. The person who broke into a house and stole a TV was </w:t>
+      </w:r>
+      <w:r>
+        <w:rPr>
+          <w:rFonts w:ascii="Times New Roman" w:hAnsi="Times New Roman" w:cs="Times New Roman"/>
+          <w:sz w:val="28"/>
+          <w:szCs w:val="28"/>
+          <w:u w:val="single"/>
+          <w:lang w:val="en-US"/>
+        </w:rPr>
+        <w:t>convicted of</w:t>
+      </w:r>
+      <w:r>
+        <w:rPr>
+          <w:rFonts w:ascii="Times New Roman" w:hAnsi="Times New Roman" w:cs="Times New Roman"/>
+          <w:sz w:val="28"/>
+          <w:szCs w:val="28"/>
+          <w:lang w:val="en-US"/>
+        </w:rPr>
+        <w:t xml:space="preserve"> _</w:t>
+      </w:r>
+      <w:r>
+        <w:rPr>
+          <w:rFonts w:ascii="Times New Roman" w:hAnsi="Times New Roman" w:cs="Times New Roman"/>
+          <w:sz w:val="28"/>
+          <w:szCs w:val="28"/>
+          <w:lang w:val="en-US"/>
+        </w:rPr>
+        <w:t>burglary</w:t>
+      </w:r>
+      <w:r>
+        <w:rPr>
+          <w:rFonts w:ascii="Times New Roman" w:hAnsi="Times New Roman" w:cs="Times New Roman"/>
+          <w:sz w:val="28"/>
+          <w:szCs w:val="28"/>
+          <w:lang w:val="en-US"/>
+        </w:rPr>
+        <w:t>____</w:t>
+      </w:r>
+      <w:r>
+        <w:rPr>
+          <w:rFonts w:ascii="Times New Roman" w:hAnsi="Times New Roman" w:cs="Times New Roman"/>
+          <w:sz w:val="28"/>
+          <w:szCs w:val="28"/>
+          <w:lang w:val="en-US"/>
+        </w:rPr>
+        <w:t>__.</w:t>
+      </w:r>
+    </w:p>
+    <w:p>
+      <w:pPr>
+        <w:spacing w:after="0"/>
+        <w:rPr>
+          <w:rFonts w:ascii="Times New Roman" w:hAnsi="Times New Roman" w:cs="Times New Roman"/>
+          <w:sz w:val="28"/>
+          <w:szCs w:val="28"/>
+          <w:lang w:val="en-US"/>
+        </w:rPr>
+      </w:pPr>
+      <w:r>
+        <w:rPr>
+          <w:rFonts w:ascii="Times New Roman" w:hAnsi="Times New Roman" w:cs="Times New Roman"/>
+          <w:sz w:val="28"/>
+          <w:szCs w:val="28"/>
+          <w:lang w:val="en-US"/>
+        </w:rPr>
+        <w:t xml:space="preserve">2. The woman who lied on her income tax forms </w:t>
+      </w:r>
+      <w:r>
+        <w:rPr>
+          <w:rFonts w:ascii="Times New Roman" w:hAnsi="Times New Roman" w:cs="Times New Roman"/>
+          <w:sz w:val="28"/>
+          <w:szCs w:val="28"/>
+          <w:u w:val="single"/>
+          <w:lang w:val="en-US"/>
+        </w:rPr>
+        <w:t>was charged with</w:t>
+      </w:r>
+      <w:r>
+        <w:rPr>
+          <w:rFonts w:ascii="Times New Roman" w:hAnsi="Times New Roman" w:cs="Times New Roman"/>
+          <w:sz w:val="28"/>
+          <w:szCs w:val="28"/>
+          <w:lang w:val="en-US"/>
+        </w:rPr>
+        <w:t xml:space="preserve"> _</w:t>
+      </w:r>
+      <w:r>
+        <w:rPr>
+          <w:rFonts w:ascii="Times New Roman" w:hAnsi="Times New Roman" w:cs="Times New Roman"/>
+          <w:sz w:val="28"/>
+          <w:szCs w:val="28"/>
+          <w:lang w:val="en-US"/>
+        </w:rPr>
+        <w:t>fraud</w:t>
+      </w:r>
+      <w:r>
+        <w:rPr>
+          <w:rFonts w:ascii="Times New Roman" w:hAnsi="Times New Roman" w:cs="Times New Roman"/>
+          <w:sz w:val="28"/>
+          <w:szCs w:val="28"/>
+          <w:lang w:val="en-US"/>
+        </w:rPr>
+        <w:t>__________.</w:t>
+      </w:r>
+    </w:p>
+    <w:p>
+      <w:pPr>
+        <w:spacing w:after="0"/>
+        <w:rPr>
+          <w:rFonts w:ascii="Times New Roman" w:hAnsi="Times New Roman" w:cs="Times New Roman"/>
+          <w:sz w:val="28"/>
+          <w:szCs w:val="28"/>
+          <w:lang w:val="en-US"/>
+        </w:rPr>
+      </w:pPr>
+      <w:r>
+        <w:rPr>
+          <w:rFonts w:ascii="Times New Roman" w:hAnsi="Times New Roman" w:cs="Times New Roman"/>
+          <w:sz w:val="28"/>
+          <w:szCs w:val="28"/>
+          <w:lang w:val="en-US"/>
+        </w:rPr>
+        <w:t xml:space="preserve">3. The men who used knives to take over an airplane </w:t>
+      </w:r>
+      <w:r>
+        <w:rPr>
+          <w:rFonts w:ascii="Times New Roman" w:hAnsi="Times New Roman" w:cs="Times New Roman"/>
+          <w:sz w:val="28"/>
+          <w:szCs w:val="28"/>
+          <w:u w:val="single"/>
+          <w:lang w:val="en-US"/>
+        </w:rPr>
+        <w:t>were guilty of</w:t>
+      </w:r>
+      <w:r>
+        <w:rPr>
+          <w:rFonts w:ascii="Times New Roman" w:hAnsi="Times New Roman" w:cs="Times New Roman"/>
+          <w:sz w:val="28"/>
+          <w:szCs w:val="28"/>
+          <w:lang w:val="en-US"/>
+        </w:rPr>
+        <w:t xml:space="preserve"> _</w:t>
+      </w:r>
+      <w:r>
+        <w:rPr>
+          <w:rFonts w:ascii="Times New Roman" w:hAnsi="Times New Roman" w:cs="Times New Roman"/>
+          <w:sz w:val="28"/>
+          <w:szCs w:val="28"/>
+          <w:lang w:val="en-US"/>
+        </w:rPr>
+        <w:t>hijacking</w:t>
+      </w:r>
+      <w:r>
+        <w:rPr>
+          <w:rFonts w:ascii="Times New Roman" w:hAnsi="Times New Roman" w:cs="Times New Roman"/>
+          <w:sz w:val="28"/>
+          <w:szCs w:val="28"/>
+          <w:lang w:val="en-US"/>
+        </w:rPr>
+        <w:t>__________.</w:t>
+      </w:r>
+    </w:p>
+    <w:p>
+      <w:pPr>
+        <w:spacing w:after="0"/>
+        <w:rPr>
+          <w:rFonts w:ascii="Times New Roman" w:hAnsi="Times New Roman" w:cs="Times New Roman"/>
+          <w:sz w:val="28"/>
+          <w:szCs w:val="28"/>
+          <w:lang w:val="en-US"/>
+        </w:rPr>
+      </w:pPr>
+      <w:r>
+        <w:rPr>
+          <w:rFonts w:ascii="Times New Roman" w:hAnsi="Times New Roman" w:cs="Times New Roman"/>
+          <w:sz w:val="28"/>
+          <w:szCs w:val="28"/>
+          <w:lang w:val="en-US"/>
+        </w:rPr>
+        <w:t xml:space="preserve">4. The man who attacked me and hit me over and over </w:t>
+      </w:r>
+      <w:r>
+        <w:rPr>
+          <w:rFonts w:ascii="Times New Roman" w:hAnsi="Times New Roman" w:cs="Times New Roman"/>
+          <w:sz w:val="28"/>
+          <w:szCs w:val="28"/>
+          <w:u w:val="single"/>
+          <w:lang w:val="en-US"/>
+        </w:rPr>
+        <w:t>was convicted of</w:t>
+      </w:r>
+      <w:r>
+        <w:rPr>
+          <w:rFonts w:ascii="Times New Roman" w:hAnsi="Times New Roman" w:cs="Times New Roman"/>
+          <w:sz w:val="28"/>
+          <w:szCs w:val="28"/>
+          <w:lang w:val="en-US"/>
+        </w:rPr>
+        <w:t xml:space="preserve"> _</w:t>
+      </w:r>
+      <w:r>
+        <w:rPr>
+          <w:rFonts w:ascii="Times New Roman" w:hAnsi="Times New Roman" w:cs="Times New Roman"/>
+          <w:sz w:val="28"/>
+          <w:szCs w:val="28"/>
+          <w:lang w:val="en-US"/>
+        </w:rPr>
+        <w:t>assault</w:t>
+      </w:r>
+      <w:r>
+        <w:rPr>
+          <w:rFonts w:ascii="Times New Roman" w:hAnsi="Times New Roman" w:cs="Times New Roman"/>
+          <w:sz w:val="28"/>
+          <w:szCs w:val="28"/>
+          <w:lang w:val="en-US"/>
+        </w:rPr>
+        <w:t>_</w:t>
+      </w:r>
+      <w:r>
+        <w:rPr>
+          <w:rFonts w:ascii="Times New Roman" w:hAnsi="Times New Roman" w:cs="Times New Roman"/>
+          <w:sz w:val="28"/>
+          <w:szCs w:val="28"/>
+          <w:lang w:val="en-US"/>
+        </w:rPr>
+        <w:t>________.</w:t>
+      </w:r>
+    </w:p>
+    <w:p>
+      <w:pPr>
+        <w:spacing w:after="0"/>
+        <w:rPr>
+          <w:rFonts w:ascii="Times New Roman" w:hAnsi="Times New Roman" w:cs="Times New Roman"/>
+          <w:sz w:val="28"/>
+          <w:szCs w:val="28"/>
+          <w:lang w:val="en-US"/>
+        </w:rPr>
+      </w:pPr>
+      <w:r>
+        <w:rPr>
+          <w:rFonts w:ascii="Times New Roman" w:hAnsi="Times New Roman" w:cs="Times New Roman"/>
+          <w:sz w:val="28"/>
+          <w:szCs w:val="28"/>
+          <w:lang w:val="en-US"/>
+        </w:rPr>
+        <w:t xml:space="preserve">6. The businessman who offered money to the politician is </w:t>
+      </w:r>
+      <w:r>
+        <w:rPr>
+          <w:rFonts w:ascii="Times New Roman" w:hAnsi="Times New Roman" w:cs="Times New Roman"/>
+          <w:sz w:val="28"/>
+          <w:szCs w:val="28"/>
+          <w:u w:val="single"/>
+          <w:lang w:val="en-US"/>
+        </w:rPr>
+        <w:t>being accused of</w:t>
+      </w:r>
+      <w:r>
+        <w:rPr>
+          <w:rFonts w:ascii="Times New Roman" w:hAnsi="Times New Roman" w:cs="Times New Roman"/>
+          <w:sz w:val="28"/>
+          <w:szCs w:val="28"/>
+          <w:lang w:val="en-US"/>
+        </w:rPr>
+        <w:t xml:space="preserve"> _</w:t>
+      </w:r>
+      <w:r>
+        <w:rPr>
+          <w:rFonts w:ascii="Times New Roman" w:hAnsi="Times New Roman" w:cs="Times New Roman"/>
+          <w:sz w:val="28"/>
+          <w:szCs w:val="28"/>
+          <w:lang w:val="en-US"/>
+        </w:rPr>
+        <w:t>bribery__</w:t>
+      </w:r>
+      <w:r>
+        <w:rPr>
+          <w:rFonts w:ascii="Times New Roman" w:hAnsi="Times New Roman" w:cs="Times New Roman"/>
+          <w:sz w:val="28"/>
+          <w:szCs w:val="28"/>
+          <w:lang w:val="en-US"/>
+        </w:rPr>
+        <w:t>____.</w:t>
+      </w:r>
+    </w:p>
+    <w:p>
+      <w:pPr>
+        <w:spacing w:after="0"/>
+        <w:rPr>
+          <w:rFonts w:ascii="Times New Roman" w:hAnsi="Times New Roman" w:cs="Times New Roman"/>
+          <w:sz w:val="28"/>
+          <w:szCs w:val="28"/>
+          <w:lang w:val="en-US"/>
+        </w:rPr>
+      </w:pPr>
+      <w:r>
+        <w:rPr>
+          <w:rFonts w:ascii="Times New Roman" w:hAnsi="Times New Roman" w:cs="Times New Roman"/>
+          <w:sz w:val="28"/>
+          <w:szCs w:val="28"/>
+          <w:lang w:val="en-US"/>
+        </w:rPr>
+        <w:t>8. The man who burned down his house for the insurance money is charged with insurance fraud and _</w:t>
+      </w:r>
+      <w:r>
+        <w:rPr>
+          <w:rFonts w:ascii="Times New Roman" w:hAnsi="Times New Roman" w:cs="Times New Roman"/>
+          <w:sz w:val="28"/>
+          <w:szCs w:val="28"/>
+          <w:lang w:val="en-US"/>
+        </w:rPr>
+        <w:t>arson</w:t>
+      </w:r>
+      <w:r>
+        <w:rPr>
+          <w:rFonts w:ascii="Times New Roman" w:hAnsi="Times New Roman" w:cs="Times New Roman"/>
+          <w:sz w:val="28"/>
+          <w:szCs w:val="28"/>
+          <w:lang w:val="en-US"/>
+        </w:rPr>
+        <w:t>__________.</w:t>
+      </w:r>
+    </w:p>
+    <w:p>
+      <w:pPr>
+        <w:spacing w:after="0"/>
+        <w:rPr>
+          <w:rFonts w:ascii="Times New Roman" w:hAnsi="Times New Roman" w:cs="Times New Roman"/>
+          <w:sz w:val="28"/>
+          <w:szCs w:val="28"/>
+          <w:lang w:val="en-US"/>
+        </w:rPr>
+      </w:pPr>
+      <w:r>
+        <w:rPr>
+          <w:rFonts w:ascii="Times New Roman" w:hAnsi="Times New Roman" w:cs="Times New Roman"/>
+          <w:sz w:val="28"/>
+          <w:szCs w:val="28"/>
+          <w:lang w:val="en-US"/>
+        </w:rPr>
+        <w:t>9. The person who took my children and demanded that I pay $1,000,000 was convicted of _</w:t>
+      </w:r>
+      <w:r>
+        <w:rPr>
+          <w:rFonts w:ascii="Times New Roman" w:hAnsi="Times New Roman" w:cs="Times New Roman"/>
+          <w:sz w:val="28"/>
+          <w:szCs w:val="28"/>
+          <w:lang w:val="en-US"/>
+        </w:rPr>
+        <w:t>kidnapping</w:t>
+      </w:r>
+      <w:r>
+        <w:rPr>
+          <w:rFonts w:ascii="Times New Roman" w:hAnsi="Times New Roman" w:cs="Times New Roman"/>
+          <w:sz w:val="28"/>
+          <w:szCs w:val="28"/>
+          <w:lang w:val="en-US"/>
+        </w:rPr>
+        <w:t>__________.</w:t>
+      </w:r>
+    </w:p>
+    <w:p>
+      <w:pPr>
+        <w:spacing w:after="0"/>
+        <w:rPr>
+          <w:rFonts w:ascii="Times New Roman" w:hAnsi="Times New Roman" w:cs="Times New Roman"/>
+          <w:sz w:val="28"/>
+          <w:szCs w:val="28"/>
+          <w:lang w:val="en-US"/>
+        </w:rPr>
+      </w:pPr>
+      <w:r>
+        <w:rPr>
+          <w:rFonts w:ascii="Times New Roman" w:hAnsi="Times New Roman" w:cs="Times New Roman"/>
+          <w:sz w:val="28"/>
+          <w:szCs w:val="28"/>
+          <w:lang w:val="en-US"/>
+        </w:rPr>
+        <w:t>11. The man who shot the president was convicted of _</w:t>
+      </w:r>
+      <w:r>
+        <w:rPr>
+          <w:rFonts w:ascii="Times New Roman" w:hAnsi="Times New Roman" w:cs="Times New Roman"/>
+          <w:sz w:val="28"/>
+          <w:szCs w:val="28"/>
+          <w:lang w:val="en-US"/>
+        </w:rPr>
+        <w:t>assa</w:t>
+      </w:r>
+      <w:r>
+        <w:rPr>
+          <w:rFonts w:ascii="Times New Roman" w:hAnsi="Times New Roman" w:cs="Times New Roman"/>
+          <w:sz w:val="28"/>
+          <w:szCs w:val="28"/>
+          <w:lang w:val="en-US"/>
+        </w:rPr>
+        <w:t>s</w:t>
+      </w:r>
+      <w:r>
+        <w:rPr>
+          <w:rFonts w:ascii="Times New Roman" w:hAnsi="Times New Roman" w:cs="Times New Roman"/>
+          <w:sz w:val="28"/>
+          <w:szCs w:val="28"/>
+          <w:lang w:val="en-US"/>
+        </w:rPr>
+        <w:t>sination</w:t>
+      </w:r>
+      <w:r>
+        <w:rPr>
+          <w:rFonts w:ascii="Times New Roman" w:hAnsi="Times New Roman" w:cs="Times New Roman"/>
+          <w:sz w:val="28"/>
+          <w:szCs w:val="28"/>
+          <w:lang w:val="en-US"/>
+        </w:rPr>
+        <w:t>__________.</w:t>
+      </w:r>
+    </w:p>
+    <w:p>
+      <w:pPr>
+        <w:spacing w:after="0"/>
+        <w:rPr>
+          <w:rFonts w:ascii="Times New Roman" w:hAnsi="Times New Roman" w:cs="Times New Roman"/>
+          <w:sz w:val="28"/>
+          <w:szCs w:val="28"/>
+          <w:lang w:val="en-US"/>
+        </w:rPr>
+      </w:pPr>
+    </w:p>
+    <w:p>
+      <w:pPr>
+        <w:spacing w:after="0"/>
         <w:rPr>
           <w:rFonts w:ascii="Times New Roman" w:hAnsi="Times New Roman" w:cs="Times New Roman"/>
           <w:b/>
@@ -1093,8 +1744,26 @@
           <w:szCs w:val="28"/>
           <w:lang w:val="en-US"/>
         </w:rPr>
+      </w:pPr>
+      <w:r>
+        <w:rPr>
+          <w:rFonts w:ascii="Times New Roman" w:hAnsi="Times New Roman" w:cs="Times New Roman"/>
+          <w:b/>
+          <w:sz w:val="28"/>
+          <w:szCs w:val="28"/>
+          <w:lang w:val="en-US"/>
+        </w:rPr>
+        <w:t>murder , pick-pocketing, theft,  robbery, shoplifting, smuggling, terrorism, trespassing, vandalism</w:t>
+      </w:r>
+      <w:r>
+        <w:rPr>
+          <w:rFonts w:ascii="Times New Roman" w:hAnsi="Times New Roman" w:cs="Times New Roman"/>
+          <w:b/>
+          <w:sz w:val="28"/>
+          <w:szCs w:val="28"/>
+          <w:lang w:val="en-US"/>
+        </w:rPr>
         <w:tab/>
-        <w:t>, fraud,  hijacking, kidnapping</w:t>
       </w:r>
     </w:p>
     <w:p>
@@ -1107,6 +1776,15 @@
           <w:lang w:val="en-US"/>
         </w:rPr>
       </w:pPr>
+      <w:r>
+        <w:rPr>
+          <w:rFonts w:ascii="Times New Roman" w:hAnsi="Times New Roman" w:cs="Times New Roman"/>
+          <w:sz w:val="28"/>
+          <w:szCs w:val="28"/>
+          <w:lang w:val="en-US"/>
+        </w:rPr>
+        <w:t xml:space="preserve"> </w:t>
+      </w:r>
     </w:p>
     <w:p>
       <w:pPr>
@@ -1125,7 +1803,7 @@
           <w:szCs w:val="28"/>
           <w:lang w:val="en-US"/>
         </w:rPr>
-        <w:t>Fill in the blanks below with words from the box above.</w:t>
+        <w:t xml:space="preserve"> Fill in the blanks below with words from the box above.</w:t>
       </w:r>
     </w:p>
     <w:p>
@@ -1156,26 +1834,25 @@
           <w:szCs w:val="28"/>
           <w:lang w:val="en-US"/>
         </w:rPr>
-        <w:t xml:space="preserve">1. The person who broke into a house and stole a TV was </w:t>
-      </w:r>
-      <w:r>
-        <w:rPr>
-          <w:rFonts w:ascii="Times New Roman" w:hAnsi="Times New Roman" w:cs="Times New Roman"/>
-          <w:sz w:val="28"/>
-          <w:szCs w:val="28"/>
-          <w:u w:val="single"/>
-          <w:lang w:val="en-US"/>
-        </w:rPr>
-        <w:t>convicted of</w:t>
-      </w:r>
-      <w:r>
-        <w:rPr>
-          <w:rFonts w:ascii="Times New Roman" w:hAnsi="Times New Roman" w:cs="Times New Roman"/>
-          <w:sz w:val="28"/>
-          <w:szCs w:val="28"/>
-          <w:lang w:val="en-US"/>
-        </w:rPr>
-        <w:t xml:space="preserve"> ___________.</w:t>
+        <w:t>2. The man who stole people’s money in the train station was accused of _</w:t>
+      </w:r>
+      <w:r>
+        <w:rPr>
+          <w:rFonts w:ascii="Times New Roman" w:hAnsi="Times New Roman" w:cs="Times New Roman"/>
+          <w:sz w:val="28"/>
+          <w:szCs w:val="28"/>
+          <w:lang w:val="en-US"/>
+        </w:rPr>
+        <w:t>pick-pocketing</w:t>
+      </w:r>
+      <w:r>
+        <w:rPr>
+          <w:rFonts w:ascii="Times New Roman" w:hAnsi="Times New Roman" w:cs="Times New Roman"/>
+          <w:sz w:val="28"/>
+          <w:szCs w:val="28"/>
+          <w:lang w:val="en-US"/>
+        </w:rPr>
+        <w:t>__.</w:t>
       </w:r>
     </w:p>
     <w:p>
@@ -1195,26 +1872,25 @@
           <w:szCs w:val="28"/>
           <w:lang w:val="en-US"/>
         </w:rPr>
-        <w:t xml:space="preserve">2. The woman who lied on her income tax forms </w:t>
-      </w:r>
-      <w:r>
-        <w:rPr>
-          <w:rFonts w:ascii="Times New Roman" w:hAnsi="Times New Roman" w:cs="Times New Roman"/>
-          <w:sz w:val="28"/>
-          <w:szCs w:val="28"/>
-          <w:u w:val="single"/>
-          <w:lang w:val="en-US"/>
-        </w:rPr>
-        <w:t>was charged with</w:t>
-      </w:r>
-      <w:r>
-        <w:rPr>
-          <w:rFonts w:ascii="Times New Roman" w:hAnsi="Times New Roman" w:cs="Times New Roman"/>
-          <w:sz w:val="28"/>
-          <w:szCs w:val="28"/>
-          <w:lang w:val="en-US"/>
-        </w:rPr>
-        <w:t xml:space="preserve"> ___________.</w:t>
+        <w:t>3. The man who used a gun to steal people’s money in the park was convicted of _</w:t>
+      </w:r>
+      <w:r>
+        <w:rPr>
+          <w:rFonts w:ascii="Times New Roman" w:hAnsi="Times New Roman" w:cs="Times New Roman"/>
+          <w:sz w:val="28"/>
+          <w:szCs w:val="28"/>
+          <w:lang w:val="en-US"/>
+        </w:rPr>
+        <w:t>robbery</w:t>
+      </w:r>
+      <w:r>
+        <w:rPr>
+          <w:rFonts w:ascii="Times New Roman" w:hAnsi="Times New Roman" w:cs="Times New Roman"/>
+          <w:sz w:val="28"/>
+          <w:szCs w:val="28"/>
+          <w:lang w:val="en-US"/>
+        </w:rPr>
+        <w:t>_.</w:t>
       </w:r>
     </w:p>
     <w:p>
@@ -1234,26 +1910,7 @@
           <w:szCs w:val="28"/>
           <w:lang w:val="en-US"/>
         </w:rPr>
-        <w:t xml:space="preserve">3. The men who used knives to take over an airplane </w:t>
-      </w:r>
-      <w:r>
-        <w:rPr>
-          <w:rFonts w:ascii="Times New Roman" w:hAnsi="Times New Roman" w:cs="Times New Roman"/>
-          <w:sz w:val="28"/>
-          <w:szCs w:val="28"/>
-          <w:u w:val="single"/>
-          <w:lang w:val="en-US"/>
-        </w:rPr>
-        <w:t>were guilty of</w:t>
-      </w:r>
-      <w:r>
-        <w:rPr>
-          <w:rFonts w:ascii="Times New Roman" w:hAnsi="Times New Roman" w:cs="Times New Roman"/>
-          <w:sz w:val="28"/>
-          <w:szCs w:val="28"/>
-          <w:lang w:val="en-US"/>
-        </w:rPr>
-        <w:t xml:space="preserve"> ___________.</w:t>
+        <w:t>4. Robbery, burglary, and pick-pocketing are all kinds of __________.</w:t>
       </w:r>
     </w:p>
     <w:p>
@@ -1273,26 +1930,25 @@
           <w:szCs w:val="28"/>
           <w:lang w:val="en-US"/>
         </w:rPr>
-        <w:t xml:space="preserve">4. The man who attacked me and hit me over and over </w:t>
-      </w:r>
-      <w:r>
-        <w:rPr>
-          <w:rFonts w:ascii="Times New Roman" w:hAnsi="Times New Roman" w:cs="Times New Roman"/>
-          <w:sz w:val="28"/>
-          <w:szCs w:val="28"/>
-          <w:u w:val="single"/>
-          <w:lang w:val="en-US"/>
-        </w:rPr>
-        <w:t>was convicted of</w:t>
-      </w:r>
-      <w:r>
-        <w:rPr>
-          <w:rFonts w:ascii="Times New Roman" w:hAnsi="Times New Roman" w:cs="Times New Roman"/>
-          <w:sz w:val="28"/>
-          <w:szCs w:val="28"/>
-          <w:lang w:val="en-US"/>
-        </w:rPr>
-        <w:t xml:space="preserve"> ___________.</w:t>
+        <w:t xml:space="preserve"> 5. The juvenile who painted his name on my neighbor’s house was charged with _</w:t>
+      </w:r>
+      <w:r>
+        <w:rPr>
+          <w:rFonts w:ascii="Times New Roman" w:hAnsi="Times New Roman" w:cs="Times New Roman"/>
+          <w:sz w:val="28"/>
+          <w:szCs w:val="28"/>
+          <w:lang w:val="en-US"/>
+        </w:rPr>
+        <w:t>vandalism</w:t>
+      </w:r>
+      <w:r>
+        <w:rPr>
+          <w:rFonts w:ascii="Times New Roman" w:hAnsi="Times New Roman" w:cs="Times New Roman"/>
+          <w:sz w:val="28"/>
+          <w:szCs w:val="28"/>
+          <w:lang w:val="en-US"/>
+        </w:rPr>
+        <w:t>_________.</w:t>
       </w:r>
     </w:p>
     <w:p>
@@ -1312,26 +1968,25 @@
           <w:szCs w:val="28"/>
           <w:lang w:val="en-US"/>
         </w:rPr>
-        <w:t xml:space="preserve">6. The businessman who offered money to the politician is </w:t>
-      </w:r>
-      <w:r>
-        <w:rPr>
-          <w:rFonts w:ascii="Times New Roman" w:hAnsi="Times New Roman" w:cs="Times New Roman"/>
-          <w:sz w:val="28"/>
-          <w:szCs w:val="28"/>
-          <w:u w:val="single"/>
-          <w:lang w:val="en-US"/>
-        </w:rPr>
-        <w:t>being accused of</w:t>
-      </w:r>
-      <w:r>
-        <w:rPr>
-          <w:rFonts w:ascii="Times New Roman" w:hAnsi="Times New Roman" w:cs="Times New Roman"/>
-          <w:sz w:val="28"/>
-          <w:szCs w:val="28"/>
-          <w:lang w:val="en-US"/>
-        </w:rPr>
-        <w:t xml:space="preserve"> ___________.</w:t>
+        <w:t>6. The woman who stole cigarettes from the newsagent’s  was convicted of _</w:t>
+      </w:r>
+      <w:r>
+        <w:rPr>
+          <w:rFonts w:ascii="Times New Roman" w:hAnsi="Times New Roman" w:cs="Times New Roman"/>
+          <w:sz w:val="28"/>
+          <w:szCs w:val="28"/>
+          <w:lang w:val="en-US"/>
+        </w:rPr>
+        <w:t>shoplifting</w:t>
+      </w:r>
+      <w:r>
+        <w:rPr>
+          <w:rFonts w:ascii="Times New Roman" w:hAnsi="Times New Roman" w:cs="Times New Roman"/>
+          <w:sz w:val="28"/>
+          <w:szCs w:val="28"/>
+          <w:lang w:val="en-US"/>
+        </w:rPr>
+        <w:t>___.</w:t>
       </w:r>
     </w:p>
     <w:p>
@@ -1351,7 +2006,25 @@
           <w:szCs w:val="28"/>
           <w:lang w:val="en-US"/>
         </w:rPr>
-        <w:t>8. The man who burned down his house for the insurance money is charged with insurance fraud and ___________.</w:t>
+        <w:t>7. The men who hijacked the plane and flew it into the church were guilty of _</w:t>
+      </w:r>
+      <w:r>
+        <w:rPr>
+          <w:rFonts w:ascii="Times New Roman" w:hAnsi="Times New Roman" w:cs="Times New Roman"/>
+          <w:sz w:val="28"/>
+          <w:szCs w:val="28"/>
+          <w:lang w:val="en-US"/>
+        </w:rPr>
+        <w:t>terrorism</w:t>
+      </w:r>
+      <w:r>
+        <w:rPr>
+          <w:rFonts w:ascii="Times New Roman" w:hAnsi="Times New Roman" w:cs="Times New Roman"/>
+          <w:sz w:val="28"/>
+          <w:szCs w:val="28"/>
+          <w:lang w:val="en-US"/>
+        </w:rPr>
+        <w:t>__.</w:t>
       </w:r>
     </w:p>
     <w:p>
@@ -1371,7 +2044,26 @@
           <w:szCs w:val="28"/>
           <w:lang w:val="en-US"/>
         </w:rPr>
-        <w:t>9. The person who took my children and demanded that I pay $1,000,000 was convicted of ___________.</w:t>
+        <w:lastRenderedPageBreak/>
+        <w:t>8. The person who killed his boss after planning for several weeks is being charged with _</w:t>
+      </w:r>
+      <w:r>
+        <w:rPr>
+          <w:rFonts w:ascii="Times New Roman" w:hAnsi="Times New Roman" w:cs="Times New Roman"/>
+          <w:sz w:val="28"/>
+          <w:szCs w:val="28"/>
+          <w:lang w:val="en-US"/>
+        </w:rPr>
+        <w:t>murder</w:t>
+      </w:r>
+      <w:r>
+        <w:rPr>
+          <w:rFonts w:ascii="Times New Roman" w:hAnsi="Times New Roman" w:cs="Times New Roman"/>
+          <w:sz w:val="28"/>
+          <w:szCs w:val="28"/>
+          <w:lang w:val="en-US"/>
+        </w:rPr>
+        <w:t>_________.</w:t>
       </w:r>
     </w:p>
     <w:p>
@@ -1391,7 +2083,34 @@
           <w:szCs w:val="28"/>
           <w:lang w:val="en-US"/>
         </w:rPr>
-        <w:t>11. The man who shot the president was convicted of ___________.</w:t>
+        <w:t xml:space="preserve"> 9. The woman who tried to take drugs into Brazil was convicted of _</w:t>
+      </w:r>
+      <w:r>
+        <w:rPr>
+          <w:rFonts w:ascii="Times New Roman" w:hAnsi="Times New Roman" w:cs="Times New Roman"/>
+          <w:sz w:val="28"/>
+          <w:szCs w:val="28"/>
+          <w:lang w:val="en-US"/>
+        </w:rPr>
+        <w:t>smuggling</w:t>
+      </w:r>
+      <w:r>
+        <w:rPr>
+          <w:rFonts w:ascii="Times New Roman" w:hAnsi="Times New Roman" w:cs="Times New Roman"/>
+          <w:sz w:val="28"/>
+          <w:szCs w:val="28"/>
+          <w:lang w:val="en-US"/>
+        </w:rPr>
+        <w:t xml:space="preserve"> </w:t>
+      </w:r>
+      <w:r>
+        <w:rPr>
+          <w:rFonts w:ascii="Times New Roman" w:hAnsi="Times New Roman" w:cs="Times New Roman"/>
+          <w:sz w:val="28"/>
+          <w:szCs w:val="28"/>
+          <w:lang w:val="en-US"/>
+        </w:rPr>
+        <w:t>____.</w:t>
       </w:r>
     </w:p>
     <w:p>
@@ -1404,269 +2123,32 @@
           <w:lang w:val="en-US"/>
         </w:rPr>
       </w:pPr>
-    </w:p>
-    <w:p>
-      <w:pPr>
-        <w:spacing w:after="0"/>
-        <w:rPr>
-          <w:rFonts w:ascii="Times New Roman" w:hAnsi="Times New Roman" w:cs="Times New Roman"/>
-          <w:b/>
-          <w:sz w:val="28"/>
-          <w:szCs w:val="28"/>
-          <w:lang w:val="en-US"/>
-        </w:rPr>
-      </w:pPr>
-      <w:r>
-        <w:rPr>
-          <w:rFonts w:ascii="Times New Roman" w:hAnsi="Times New Roman" w:cs="Times New Roman"/>
-          <w:b/>
-          <w:sz w:val="28"/>
-          <w:szCs w:val="28"/>
-          <w:lang w:val="en-US"/>
-        </w:rPr>
-        <w:t>murder , pick-pocketing, theft,  robbery, shoplifting, smuggling, terrorism, trespassing, vandalism</w:t>
-      </w:r>
-      <w:r>
-        <w:rPr>
-          <w:rFonts w:ascii="Times New Roman" w:hAnsi="Times New Roman" w:cs="Times New Roman"/>
-          <w:b/>
-          <w:sz w:val="28"/>
-          <w:szCs w:val="28"/>
-          <w:lang w:val="en-US"/>
-        </w:rPr>
-        <w:tab/>
-      </w:r>
-    </w:p>
-    <w:p>
-      <w:pPr>
-        <w:spacing w:after="0"/>
-        <w:rPr>
-          <w:rFonts w:ascii="Times New Roman" w:hAnsi="Times New Roman" w:cs="Times New Roman"/>
-          <w:sz w:val="28"/>
-          <w:szCs w:val="28"/>
-          <w:lang w:val="en-US"/>
-        </w:rPr>
-      </w:pPr>
-      <w:r>
-        <w:rPr>
-          <w:rFonts w:ascii="Times New Roman" w:hAnsi="Times New Roman" w:cs="Times New Roman"/>
-          <w:sz w:val="28"/>
-          <w:szCs w:val="28"/>
-          <w:lang w:val="en-US"/>
-        </w:rPr>
-        <w:t xml:space="preserve"> </w:t>
-      </w:r>
-    </w:p>
-    <w:p>
-      <w:pPr>
-        <w:spacing w:after="0"/>
-        <w:rPr>
-          <w:rFonts w:ascii="Times New Roman" w:hAnsi="Times New Roman" w:cs="Times New Roman"/>
-          <w:sz w:val="28"/>
-          <w:szCs w:val="28"/>
-          <w:lang w:val="en-US"/>
-        </w:rPr>
-      </w:pPr>
-      <w:r>
-        <w:rPr>
-          <w:rFonts w:ascii="Times New Roman" w:hAnsi="Times New Roman" w:cs="Times New Roman"/>
-          <w:sz w:val="28"/>
-          <w:szCs w:val="28"/>
-          <w:lang w:val="en-US"/>
-        </w:rPr>
-        <w:t xml:space="preserve"> Fill in the blanks below with words from the box above.</w:t>
-      </w:r>
-    </w:p>
-    <w:p>
-      <w:pPr>
-        <w:spacing w:after="0"/>
-        <w:rPr>
-          <w:rFonts w:ascii="Times New Roman" w:hAnsi="Times New Roman" w:cs="Times New Roman"/>
-          <w:sz w:val="28"/>
-          <w:szCs w:val="28"/>
-          <w:lang w:val="en-US"/>
-        </w:rPr>
-      </w:pPr>
-    </w:p>
-    <w:p>
-      <w:pPr>
-        <w:spacing w:after="0"/>
-        <w:rPr>
-          <w:rFonts w:ascii="Times New Roman" w:hAnsi="Times New Roman" w:cs="Times New Roman"/>
-          <w:sz w:val="28"/>
-          <w:szCs w:val="28"/>
-          <w:lang w:val="en-US"/>
-        </w:rPr>
-      </w:pPr>
-      <w:r>
-        <w:rPr>
-          <w:rFonts w:ascii="Times New Roman" w:hAnsi="Times New Roman" w:cs="Times New Roman"/>
-          <w:sz w:val="28"/>
-          <w:szCs w:val="28"/>
-          <w:lang w:val="en-US"/>
-        </w:rPr>
-        <w:t>2. The man who stole people’s money in the train station was accused of __________.</w:t>
-      </w:r>
-    </w:p>
-    <w:p>
-      <w:pPr>
-        <w:spacing w:after="0"/>
-        <w:rPr>
-          <w:rFonts w:ascii="Times New Roman" w:hAnsi="Times New Roman" w:cs="Times New Roman"/>
-          <w:sz w:val="28"/>
-          <w:szCs w:val="28"/>
-          <w:lang w:val="en-US"/>
-        </w:rPr>
-      </w:pPr>
-      <w:r>
-        <w:rPr>
-          <w:rFonts w:ascii="Times New Roman" w:hAnsi="Times New Roman" w:cs="Times New Roman"/>
-          <w:sz w:val="28"/>
-          <w:szCs w:val="28"/>
-          <w:lang w:val="en-US"/>
-        </w:rPr>
-        <w:t>3. The man who used a gun to steal people’s money in the park was convicted of _________.</w:t>
-      </w:r>
-    </w:p>
-    <w:p>
-      <w:pPr>
-        <w:spacing w:after="0"/>
-        <w:rPr>
-          <w:rFonts w:ascii="Times New Roman" w:hAnsi="Times New Roman" w:cs="Times New Roman"/>
-          <w:sz w:val="28"/>
-          <w:szCs w:val="28"/>
-          <w:lang w:val="en-US"/>
-        </w:rPr>
-      </w:pPr>
-      <w:r>
-        <w:rPr>
-          <w:rFonts w:ascii="Times New Roman" w:hAnsi="Times New Roman" w:cs="Times New Roman"/>
-          <w:sz w:val="28"/>
-          <w:szCs w:val="28"/>
-          <w:lang w:val="en-US"/>
-        </w:rPr>
-        <w:t>4. Robbery, burglary, and pick-pocketing are all kinds of __________.</w:t>
-      </w:r>
-    </w:p>
-    <w:p>
-      <w:pPr>
-        <w:spacing w:after="0"/>
-        <w:rPr>
-          <w:rFonts w:ascii="Times New Roman" w:hAnsi="Times New Roman" w:cs="Times New Roman"/>
-          <w:sz w:val="28"/>
-          <w:szCs w:val="28"/>
-          <w:lang w:val="en-US"/>
-        </w:rPr>
-      </w:pPr>
-      <w:r>
-        <w:rPr>
-          <w:rFonts w:ascii="Times New Roman" w:hAnsi="Times New Roman" w:cs="Times New Roman"/>
-          <w:sz w:val="28"/>
-          <w:szCs w:val="28"/>
-          <w:lang w:val="en-US"/>
-        </w:rPr>
-        <w:t xml:space="preserve"> 5. The juvenile who painted his name on my neighbor’s house was charged with __________.</w:t>
-      </w:r>
-    </w:p>
-    <w:p>
-      <w:pPr>
-        <w:spacing w:after="0"/>
-        <w:rPr>
-          <w:rFonts w:ascii="Times New Roman" w:hAnsi="Times New Roman" w:cs="Times New Roman"/>
-          <w:sz w:val="28"/>
-          <w:szCs w:val="28"/>
-          <w:lang w:val="en-US"/>
-        </w:rPr>
-      </w:pPr>
-      <w:r>
-        <w:rPr>
-          <w:rFonts w:ascii="Times New Roman" w:hAnsi="Times New Roman" w:cs="Times New Roman"/>
-          <w:sz w:val="28"/>
-          <w:szCs w:val="28"/>
-          <w:lang w:val="en-US"/>
-        </w:rPr>
-        <w:t>6. The woman who stole cigarettes from the newsagent’s  was convicted of __________.</w:t>
-      </w:r>
-    </w:p>
-    <w:p>
-      <w:pPr>
-        <w:spacing w:after="0"/>
-        <w:rPr>
-          <w:rFonts w:ascii="Times New Roman" w:hAnsi="Times New Roman" w:cs="Times New Roman"/>
-          <w:sz w:val="28"/>
-          <w:szCs w:val="28"/>
-          <w:lang w:val="en-US"/>
-        </w:rPr>
-      </w:pPr>
-      <w:r>
-        <w:rPr>
-          <w:rFonts w:ascii="Times New Roman" w:hAnsi="Times New Roman" w:cs="Times New Roman"/>
-          <w:sz w:val="28"/>
-          <w:szCs w:val="28"/>
-          <w:lang w:val="en-US"/>
-        </w:rPr>
-        <w:t>7. The men who hijacked the plane and flew it into the church were guilty of __________.</w:t>
-      </w:r>
-    </w:p>
-    <w:p>
-      <w:pPr>
-        <w:spacing w:after="0"/>
-        <w:rPr>
-          <w:rFonts w:ascii="Times New Roman" w:hAnsi="Times New Roman" w:cs="Times New Roman"/>
-          <w:sz w:val="28"/>
-          <w:szCs w:val="28"/>
-          <w:lang w:val="en-US"/>
-        </w:rPr>
-      </w:pPr>
-      <w:r>
-        <w:rPr>
-          <w:rFonts w:ascii="Times New Roman" w:hAnsi="Times New Roman" w:cs="Times New Roman"/>
-          <w:sz w:val="28"/>
-          <w:szCs w:val="28"/>
-          <w:lang w:val="en-US"/>
-        </w:rPr>
-        <w:lastRenderedPageBreak/>
-        <w:t>8. The person who killed his boss after planning for several weeks is being charged with __________.</w:t>
-      </w:r>
-    </w:p>
-    <w:p>
-      <w:pPr>
-        <w:spacing w:after="0"/>
-        <w:rPr>
-          <w:rFonts w:ascii="Times New Roman" w:hAnsi="Times New Roman" w:cs="Times New Roman"/>
-          <w:sz w:val="28"/>
-          <w:szCs w:val="28"/>
-          <w:lang w:val="en-US"/>
-        </w:rPr>
-      </w:pPr>
-      <w:r>
-        <w:rPr>
-          <w:rFonts w:ascii="Times New Roman" w:hAnsi="Times New Roman" w:cs="Times New Roman"/>
-          <w:sz w:val="28"/>
-          <w:szCs w:val="28"/>
-          <w:lang w:val="en-US"/>
-        </w:rPr>
-        <w:t xml:space="preserve"> 9. The woman who tried to take drugs into Brazil was convicted of __________.</w:t>
-      </w:r>
-    </w:p>
-    <w:p>
-      <w:pPr>
-        <w:spacing w:after="0"/>
-        <w:rPr>
-          <w:rFonts w:ascii="Times New Roman" w:hAnsi="Times New Roman" w:cs="Times New Roman"/>
-          <w:sz w:val="28"/>
-          <w:szCs w:val="28"/>
-          <w:lang w:val="en-US"/>
-        </w:rPr>
-      </w:pPr>
-      <w:r>
-        <w:rPr>
-          <w:rFonts w:ascii="Times New Roman" w:hAnsi="Times New Roman" w:cs="Times New Roman"/>
-          <w:sz w:val="28"/>
-          <w:szCs w:val="28"/>
-          <w:lang w:val="en-US"/>
-        </w:rPr>
-        <w:t>10. The kids who were playing on my lawn were acquitted of __________ because there was not enough evidence to convict them.</w:t>
+      <w:r>
+        <w:rPr>
+          <w:rFonts w:ascii="Times New Roman" w:hAnsi="Times New Roman" w:cs="Times New Roman"/>
+          <w:sz w:val="28"/>
+          <w:szCs w:val="28"/>
+          <w:lang w:val="en-US"/>
+        </w:rPr>
+        <w:t>10. The kids who were playing on my lawn were acquitted of _</w:t>
+      </w:r>
+      <w:r>
+        <w:rPr>
+          <w:rFonts w:ascii="Times New Roman" w:hAnsi="Times New Roman" w:cs="Times New Roman"/>
+          <w:sz w:val="28"/>
+          <w:szCs w:val="28"/>
+          <w:lang w:val="en-US"/>
+        </w:rPr>
+        <w:t>trespassing</w:t>
+      </w:r>
+      <w:r>
+        <w:rPr>
+          <w:rFonts w:ascii="Times New Roman" w:hAnsi="Times New Roman" w:cs="Times New Roman"/>
+          <w:sz w:val="28"/>
+          <w:szCs w:val="28"/>
+          <w:lang w:val="en-US"/>
+        </w:rPr>
+        <w:t>_________ because there was not enough evidence to convict them.</w:t>
       </w:r>
     </w:p>
     <w:p>
@@ -1709,6 +2191,56 @@
     </w:sectPr>
   </w:body>
 </w:document>
+</file>
+
+<file path=word/endnotes.xml><?xml version="1.0" encoding="utf-8"?>
+<w:endnotes xmlns:wpc="http://schemas.microsoft.com/office/word/2010/wordprocessingCanvas" xmlns:mc="http://schemas.openxmlformats.org/markup-compatibility/2006" xmlns:o="urn:schemas-microsoft-com:office:office" xmlns:r="http://schemas.openxmlformats.org/officeDocument/2006/relationships" xmlns:m="http://schemas.openxmlformats.org/officeDocument/2006/math" xmlns:v="urn:schemas-microsoft-com:vml" xmlns:wp14="http://schemas.microsoft.com/office/word/2010/wordprocessingDrawing" xmlns:wp="http://schemas.openxmlformats.org/drawingml/2006/wordprocessingDrawing" xmlns:w10="urn:schemas-microsoft-com:office:word" xmlns:w="http://schemas.openxmlformats.org/wordprocessingml/2006/main" xmlns:w14="http://schemas.microsoft.com/office/word/2010/wordml" xmlns:w15="http://schemas.microsoft.com/office/word/2012/wordml" xmlns:wpg="http://schemas.microsoft.com/office/word/2010/wordprocessingGroup" xmlns:wpi="http://schemas.microsoft.com/office/word/2010/wordprocessingInk" xmlns:wne="http://schemas.microsoft.com/office/word/2006/wordml" xmlns:wps="http://schemas.microsoft.com/office/word/2010/wordprocessingShape" mc:Ignorable="w14 w15 wp14">
+  <w:endnote w:type="separator" w:id="-1">
+    <w:p>
+      <w:pPr>
+        <w:spacing w:after="0" w:line="240" w:lineRule="auto"/>
+      </w:pPr>
+      <w:r>
+        <w:separator/>
+      </w:r>
+    </w:p>
+  </w:endnote>
+  <w:endnote w:type="continuationSeparator" w:id="0">
+    <w:p>
+      <w:pPr>
+        <w:spacing w:after="0" w:line="240" w:lineRule="auto"/>
+      </w:pPr>
+      <w:r>
+        <w:continuationSeparator/>
+      </w:r>
+    </w:p>
+  </w:endnote>
+</w:endnotes>
+</file>
+
+<file path=word/footnotes.xml><?xml version="1.0" encoding="utf-8"?>
+<w:footnotes xmlns:wpc="http://schemas.microsoft.com/office/word/2010/wordprocessingCanvas" xmlns:mc="http://schemas.openxmlformats.org/markup-compatibility/2006" xmlns:o="urn:schemas-microsoft-com:office:office" xmlns:r="http://schemas.openxmlformats.org/officeDocument/2006/relationships" xmlns:m="http://schemas.openxmlformats.org/officeDocument/2006/math" xmlns:v="urn:schemas-microsoft-com:vml" xmlns:wp14="http://schemas.microsoft.com/office/word/2010/wordprocessingDrawing" xmlns:wp="http://schemas.openxmlformats.org/drawingml/2006/wordprocessingDrawing" xmlns:w10="urn:schemas-microsoft-com:office:word" xmlns:w="http://schemas.openxmlformats.org/wordprocessingml/2006/main" xmlns:w14="http://schemas.microsoft.com/office/word/2010/wordml" xmlns:w15="http://schemas.microsoft.com/office/word/2012/wordml" xmlns:wpg="http://schemas.microsoft.com/office/word/2010/wordprocessingGroup" xmlns:wpi="http://schemas.microsoft.com/office/word/2010/wordprocessingInk" xmlns:wne="http://schemas.microsoft.com/office/word/2006/wordml" xmlns:wps="http://schemas.microsoft.com/office/word/2010/wordprocessingShape" mc:Ignorable="w14 w15 wp14">
+  <w:footnote w:type="separator" w:id="-1">
+    <w:p>
+      <w:pPr>
+        <w:spacing w:after="0" w:line="240" w:lineRule="auto"/>
+      </w:pPr>
+      <w:r>
+        <w:separator/>
+      </w:r>
+    </w:p>
+  </w:footnote>
+  <w:footnote w:type="continuationSeparator" w:id="0">
+    <w:p>
+      <w:pPr>
+        <w:spacing w:after="0" w:line="240" w:lineRule="auto"/>
+      </w:pPr>
+      <w:r>
+        <w:continuationSeparator/>
+      </w:r>
+    </w:p>
+  </w:footnote>
+</w:footnotes>
 </file>
 
 <file path=word/numbering.xml><?xml version="1.0" encoding="utf-8"?>
@@ -2361,6 +2893,50 @@
       <w:lang w:val="en-US"/>
     </w:rPr>
   </w:style>
+  <w:style w:type="paragraph" w:styleId="Nagwek">
+    <w:name w:val="header"/>
+    <w:basedOn w:val="Normalny"/>
+    <w:link w:val="NagwekZnak"/>
+    <w:uiPriority w:val="99"/>
+    <w:unhideWhenUsed/>
+    <w:rsid w:val="005024AC"/>
+    <w:pPr>
+      <w:tabs>
+        <w:tab w:val="center" w:pos="4536"/>
+        <w:tab w:val="right" w:pos="9072"/>
+      </w:tabs>
+      <w:spacing w:after="0" w:line="240" w:lineRule="auto"/>
+    </w:pPr>
+  </w:style>
+  <w:style w:type="character" w:customStyle="1" w:styleId="NagwekZnak">
+    <w:name w:val="Nagłówek Znak"/>
+    <w:basedOn w:val="Domylnaczcionkaakapitu"/>
+    <w:link w:val="Nagwek"/>
+    <w:uiPriority w:val="99"/>
+    <w:rsid w:val="005024AC"/>
+  </w:style>
+  <w:style w:type="paragraph" w:styleId="Stopka">
+    <w:name w:val="footer"/>
+    <w:basedOn w:val="Normalny"/>
+    <w:link w:val="StopkaZnak"/>
+    <w:uiPriority w:val="99"/>
+    <w:unhideWhenUsed/>
+    <w:rsid w:val="005024AC"/>
+    <w:pPr>
+      <w:tabs>
+        <w:tab w:val="center" w:pos="4536"/>
+        <w:tab w:val="right" w:pos="9072"/>
+      </w:tabs>
+      <w:spacing w:after="0" w:line="240" w:lineRule="auto"/>
+    </w:pPr>
+  </w:style>
+  <w:style w:type="character" w:customStyle="1" w:styleId="StopkaZnak">
+    <w:name w:val="Stopka Znak"/>
+    <w:basedOn w:val="Domylnaczcionkaakapitu"/>
+    <w:link w:val="Stopka"/>
+    <w:uiPriority w:val="99"/>
+    <w:rsid w:val="005024AC"/>
+  </w:style>
 </w:styles>
 </file>
 

</xml_diff>

<commit_message>
lesson 140 - monday
</commit_message>
<xml_diff>
--- a/english_via_skype/solutions/doc/lesson_139_Collocations crime Z_edit.docx
+++ b/english_via_skype/solutions/doc/lesson_139_Collocations crime Z_edit.docx
@@ -419,7 +419,34 @@
           <w:szCs w:val="28"/>
           <w:lang w:val="en-US"/>
         </w:rPr>
-        <w:t xml:space="preserve">Police are c ……………out an investigation into a major theft in a factory in Woodvale. </w:t>
+        <w:t>Police are c</w:t>
+      </w:r>
+      <w:r>
+        <w:rPr>
+          <w:rFonts w:ascii="Times New Roman" w:hAnsi="Times New Roman" w:cs="Times New Roman"/>
+          <w:sz w:val="28"/>
+          <w:szCs w:val="28"/>
+          <w:lang w:val="en-US"/>
+        </w:rPr>
+        <w:t>arrying</w:t>
+      </w:r>
+      <w:r>
+        <w:rPr>
+          <w:rFonts w:ascii="Times New Roman" w:hAnsi="Times New Roman" w:cs="Times New Roman"/>
+          <w:sz w:val="28"/>
+          <w:szCs w:val="28"/>
+          <w:lang w:val="en-US"/>
+        </w:rPr>
+        <w:t xml:space="preserve"> ……</w:t>
+      </w:r>
+      <w:r>
+        <w:rPr>
+          <w:rFonts w:ascii="Times New Roman" w:hAnsi="Times New Roman" w:cs="Times New Roman"/>
+          <w:sz w:val="28"/>
+          <w:szCs w:val="28"/>
+          <w:lang w:val="en-US"/>
+        </w:rPr>
+        <w:t xml:space="preserve">…out an investigation into a major theft in a factory in Woodvale. </w:t>
       </w:r>
     </w:p>
     <w:p>
@@ -475,64 +502,136 @@
           <w:szCs w:val="28"/>
           <w:lang w:val="en-US"/>
         </w:rPr>
-        <w:t xml:space="preserve">George Arthur Lode, a……………………………… of murdering his wife, went on trial today. </w:t>
-      </w:r>
-    </w:p>
-    <w:p>
-      <w:pPr>
-        <w:rPr>
-          <w:rFonts w:ascii="Times New Roman" w:hAnsi="Times New Roman" w:cs="Times New Roman"/>
-          <w:sz w:val="28"/>
-          <w:szCs w:val="28"/>
-          <w:lang w:val="en-US"/>
-        </w:rPr>
-      </w:pPr>
-      <w:r>
-        <w:rPr>
-          <w:rFonts w:ascii="Times New Roman" w:hAnsi="Times New Roman" w:cs="Times New Roman"/>
-          <w:sz w:val="28"/>
-          <w:szCs w:val="28"/>
-          <w:lang w:val="en-US"/>
-        </w:rPr>
-        <w:t xml:space="preserve">The jury are expected to take several days to r………………………………. a verdict. </w:t>
-      </w:r>
-    </w:p>
-    <w:p>
-      <w:pPr>
-        <w:rPr>
-          <w:rFonts w:ascii="Times New Roman" w:hAnsi="Times New Roman" w:cs="Times New Roman"/>
-          <w:sz w:val="28"/>
-          <w:szCs w:val="28"/>
-          <w:lang w:val="en-US"/>
-        </w:rPr>
-      </w:pPr>
-      <w:r>
-        <w:rPr>
-          <w:rFonts w:ascii="Times New Roman" w:hAnsi="Times New Roman" w:cs="Times New Roman"/>
-          <w:sz w:val="28"/>
-          <w:szCs w:val="28"/>
-          <w:lang w:val="en-US"/>
-        </w:rPr>
-        <w:t xml:space="preserve">It now seems impossible that Harold Graves can stand  a f…………………………….. trial, given the media publicity surrounding his case. </w:t>
-      </w:r>
-    </w:p>
-    <w:p>
-      <w:pPr>
-        <w:rPr>
-          <w:rFonts w:ascii="Times New Roman" w:hAnsi="Times New Roman" w:cs="Times New Roman"/>
-          <w:sz w:val="28"/>
-          <w:szCs w:val="28"/>
-          <w:lang w:val="en-US"/>
-        </w:rPr>
-      </w:pPr>
-      <w:r>
-        <w:rPr>
-          <w:rFonts w:ascii="Times New Roman" w:hAnsi="Times New Roman" w:cs="Times New Roman"/>
-          <w:sz w:val="28"/>
-          <w:szCs w:val="28"/>
-          <w:lang w:val="en-US"/>
-        </w:rPr>
-        <w:t xml:space="preserve">That judge believes that all shoplifters should be s………………………….. punished. </w:t>
+        <w:t>George Arthur Lode, a</w:t>
+      </w:r>
+      <w:r>
+        <w:rPr>
+          <w:rFonts w:ascii="Times New Roman" w:hAnsi="Times New Roman" w:cs="Times New Roman"/>
+          <w:sz w:val="28"/>
+          <w:szCs w:val="28"/>
+          <w:lang w:val="en-US"/>
+        </w:rPr>
+        <w:t>ccused</w:t>
+      </w:r>
+      <w:r>
+        <w:rPr>
+          <w:rFonts w:ascii="Times New Roman" w:hAnsi="Times New Roman" w:cs="Times New Roman"/>
+          <w:sz w:val="28"/>
+          <w:szCs w:val="28"/>
+          <w:lang w:val="en-US"/>
+        </w:rPr>
+        <w:t xml:space="preserve">……………………………… of murdering his wife, went on trial today. </w:t>
+      </w:r>
+    </w:p>
+    <w:p>
+      <w:pPr>
+        <w:rPr>
+          <w:rFonts w:ascii="Times New Roman" w:hAnsi="Times New Roman" w:cs="Times New Roman"/>
+          <w:sz w:val="28"/>
+          <w:szCs w:val="28"/>
+          <w:lang w:val="en-US"/>
+        </w:rPr>
+      </w:pPr>
+      <w:r>
+        <w:rPr>
+          <w:rFonts w:ascii="Times New Roman" w:hAnsi="Times New Roman" w:cs="Times New Roman"/>
+          <w:sz w:val="28"/>
+          <w:szCs w:val="28"/>
+          <w:lang w:val="en-US"/>
+        </w:rPr>
+        <w:t>The jury are expected to take several days to r</w:t>
+      </w:r>
+      <w:r>
+        <w:rPr>
+          <w:rFonts w:ascii="Times New Roman" w:hAnsi="Times New Roman" w:cs="Times New Roman"/>
+          <w:sz w:val="28"/>
+          <w:szCs w:val="28"/>
+          <w:lang w:val="en-US"/>
+        </w:rPr>
+        <w:t>each</w:t>
+      </w:r>
+      <w:r>
+        <w:rPr>
+          <w:rFonts w:ascii="Times New Roman" w:hAnsi="Times New Roman" w:cs="Times New Roman"/>
+          <w:sz w:val="28"/>
+          <w:szCs w:val="28"/>
+          <w:lang w:val="en-US"/>
+        </w:rPr>
+        <w:t xml:space="preserve">………………………………. a verdict. </w:t>
+      </w:r>
+    </w:p>
+    <w:p>
+      <w:pPr>
+        <w:rPr>
+          <w:rFonts w:ascii="Times New Roman" w:hAnsi="Times New Roman" w:cs="Times New Roman"/>
+          <w:sz w:val="28"/>
+          <w:szCs w:val="28"/>
+          <w:lang w:val="en-US"/>
+        </w:rPr>
+      </w:pPr>
+      <w:r>
+        <w:rPr>
+          <w:rFonts w:ascii="Times New Roman" w:hAnsi="Times New Roman" w:cs="Times New Roman"/>
+          <w:sz w:val="28"/>
+          <w:szCs w:val="28"/>
+          <w:lang w:val="en-US"/>
+        </w:rPr>
+        <w:t>It now seems impossible that Harold Graves can stand  a f</w:t>
+      </w:r>
+      <w:r>
+        <w:rPr>
+          <w:rFonts w:ascii="Times New Roman" w:hAnsi="Times New Roman" w:cs="Times New Roman"/>
+          <w:sz w:val="28"/>
+          <w:szCs w:val="28"/>
+          <w:lang w:val="en-US"/>
+        </w:rPr>
+        <w:t>air</w:t>
+      </w:r>
+      <w:r>
+        <w:rPr>
+          <w:rFonts w:ascii="Times New Roman" w:hAnsi="Times New Roman" w:cs="Times New Roman"/>
+          <w:sz w:val="28"/>
+          <w:szCs w:val="28"/>
+          <w:lang w:val="en-US"/>
+        </w:rPr>
+        <w:t xml:space="preserve">…………………………….. trial, given the media publicity surrounding his case. </w:t>
+      </w:r>
+    </w:p>
+    <w:p>
+      <w:pPr>
+        <w:rPr>
+          <w:rFonts w:ascii="Times New Roman" w:hAnsi="Times New Roman" w:cs="Times New Roman"/>
+          <w:sz w:val="28"/>
+          <w:szCs w:val="28"/>
+          <w:lang w:val="en-US"/>
+        </w:rPr>
+      </w:pPr>
+      <w:r>
+        <w:rPr>
+          <w:rFonts w:ascii="Times New Roman" w:hAnsi="Times New Roman" w:cs="Times New Roman"/>
+          <w:sz w:val="28"/>
+          <w:szCs w:val="28"/>
+          <w:lang w:val="en-US"/>
+        </w:rPr>
+        <w:t>That judge believes that all shoplifters should be s</w:t>
+      </w:r>
+      <w:r>
+        <w:rPr>
+          <w:rFonts w:ascii="Times New Roman" w:hAnsi="Times New Roman" w:cs="Times New Roman"/>
+          <w:sz w:val="28"/>
+          <w:szCs w:val="28"/>
+          <w:lang w:val="en-US"/>
+        </w:rPr>
+        <w:t>everely………………</w:t>
+      </w:r>
+      <w:r>
+        <w:rPr>
+          <w:rFonts w:ascii="Times New Roman" w:hAnsi="Times New Roman" w:cs="Times New Roman"/>
+          <w:sz w:val="28"/>
+          <w:szCs w:val="28"/>
+          <w:lang w:val="en-US"/>
+        </w:rPr>
+        <w:t xml:space="preserve">…….. punished. </w:t>
       </w:r>
     </w:p>
     <w:p>
@@ -671,7 +770,25 @@
           <w:szCs w:val="28"/>
           <w:lang w:val="en-US"/>
         </w:rPr>
-        <w:t xml:space="preserve">Some judges are more likely to give …………………………………….. sentences than others. </w:t>
+        <w:t>Some judges are more likely to give …</w:t>
+      </w:r>
+      <w:r>
+        <w:rPr>
+          <w:rFonts w:ascii="Times New Roman" w:hAnsi="Times New Roman" w:cs="Times New Roman"/>
+          <w:sz w:val="28"/>
+          <w:szCs w:val="28"/>
+          <w:lang w:val="en-US"/>
+        </w:rPr>
+        <w:t>more severe</w:t>
+      </w:r>
+      <w:r>
+        <w:rPr>
+          <w:rFonts w:ascii="Times New Roman" w:hAnsi="Times New Roman" w:cs="Times New Roman"/>
+          <w:sz w:val="28"/>
+          <w:szCs w:val="28"/>
+          <w:lang w:val="en-US"/>
+        </w:rPr>
+        <w:t xml:space="preserve">………………………………….. sentences than others. </w:t>
       </w:r>
     </w:p>
     <w:p>
@@ -701,8 +818,6 @@
         </w:rPr>
         <w:t>ompensation</w:t>
       </w:r>
-      <w:bookmarkStart w:id="0" w:name="_GoBack"/>
-      <w:bookmarkEnd w:id="0"/>
       <w:r>
         <w:rPr>
           <w:rFonts w:ascii="Times New Roman" w:hAnsi="Times New Roman" w:cs="Times New Roman"/>
@@ -729,7 +844,25 @@
           <w:szCs w:val="28"/>
           <w:lang w:val="en-US"/>
         </w:rPr>
-        <w:t>B………………….law everybody is equal</w:t>
+        <w:t>B</w:t>
+      </w:r>
+      <w:r>
+        <w:rPr>
+          <w:rFonts w:ascii="Times New Roman" w:hAnsi="Times New Roman" w:cs="Times New Roman"/>
+          <w:sz w:val="28"/>
+          <w:szCs w:val="28"/>
+          <w:lang w:val="en-US"/>
+        </w:rPr>
+        <w:t>y</w:t>
+      </w:r>
+      <w:r>
+        <w:rPr>
+          <w:rFonts w:ascii="Times New Roman" w:hAnsi="Times New Roman" w:cs="Times New Roman"/>
+          <w:sz w:val="28"/>
+          <w:szCs w:val="28"/>
+          <w:lang w:val="en-US"/>
+        </w:rPr>
+        <w:t>………………….law everybody is equal</w:t>
       </w:r>
     </w:p>
     <w:p>
@@ -861,7 +994,23 @@
           <w:sz w:val="28"/>
           <w:szCs w:val="28"/>
         </w:rPr>
-        <w:t xml:space="preserve">conducted </w:t>
+        <w:t>c</w:t>
+      </w:r>
+      <w:r>
+        <w:rPr>
+          <w:rFonts w:ascii="Times New Roman" w:hAnsi="Times New Roman" w:cs="Times New Roman"/>
+          <w:sz w:val="28"/>
+          <w:szCs w:val="28"/>
+        </w:rPr>
+        <w:t>onvicted</w:t>
+      </w:r>
+      <w:r>
+        <w:rPr>
+          <w:rFonts w:ascii="Times New Roman" w:hAnsi="Times New Roman" w:cs="Times New Roman"/>
+          <w:sz w:val="28"/>
+          <w:szCs w:val="28"/>
+        </w:rPr>
+        <w:t xml:space="preserve"> </w:t>
       </w:r>
       <w:r>
         <w:rPr>
@@ -907,7 +1056,15 @@
           <w:sz w:val="28"/>
           <w:szCs w:val="28"/>
         </w:rPr>
-        <w:t>Prosecutor decided to d_ _p  the charges as there was no evidence</w:t>
+        <w:t>Prosecutor decided to dro</w:t>
+      </w:r>
+      <w:r>
+        <w:rPr>
+          <w:rFonts w:ascii="Times New Roman" w:hAnsi="Times New Roman" w:cs="Times New Roman"/>
+          <w:sz w:val="28"/>
+          <w:szCs w:val="28"/>
+        </w:rPr>
+        <w:t>p  the charges as there was no evidence</w:t>
       </w:r>
     </w:p>
     <w:p>
@@ -967,7 +1124,23 @@
           <w:sz w:val="28"/>
           <w:szCs w:val="28"/>
         </w:rPr>
-        <w:t>Judge d _ s _ _ss _ _  the case due to lack of proof</w:t>
+        <w:t xml:space="preserve">Judge </w:t>
+      </w:r>
+      <w:r>
+        <w:rPr>
+          <w:rFonts w:ascii="Times New Roman" w:hAnsi="Times New Roman" w:cs="Times New Roman"/>
+          <w:sz w:val="28"/>
+          <w:szCs w:val="28"/>
+        </w:rPr>
+        <w:t xml:space="preserve">dismissed </w:t>
+      </w:r>
+      <w:r>
+        <w:rPr>
+          <w:rFonts w:ascii="Times New Roman" w:hAnsi="Times New Roman" w:cs="Times New Roman"/>
+          <w:sz w:val="28"/>
+          <w:szCs w:val="28"/>
+        </w:rPr>
+        <w:t>the case due to lack of proof</w:t>
       </w:r>
     </w:p>
     <w:p>
@@ -1005,7 +1178,17 @@
           <w:sz w:val="28"/>
           <w:szCs w:val="28"/>
         </w:rPr>
-        <w:t xml:space="preserve"> the sentence and was r</w:t>
+        <w:t xml:space="preserve"> the </w:t>
+      </w:r>
+      <w:bookmarkStart w:id="0" w:name="_GoBack"/>
+      <w:bookmarkEnd w:id="0"/>
+      <w:r>
+        <w:rPr>
+          <w:rFonts w:ascii="Times New Roman" w:hAnsi="Times New Roman" w:cs="Times New Roman"/>
+          <w:sz w:val="28"/>
+          <w:szCs w:val="28"/>
+        </w:rPr>
+        <w:t>sentence and was r</w:t>
       </w:r>
       <w:r>
         <w:rPr>

</xml_diff>

<commit_message>
lesson 141 - saturday
</commit_message>
<xml_diff>
--- a/english_via_skype/solutions/doc/lesson_139_Collocations crime Z_edit.docx
+++ b/english_via_skype/solutions/doc/lesson_139_Collocations crime Z_edit.docx
@@ -1178,17 +1178,7 @@
           <w:sz w:val="28"/>
           <w:szCs w:val="28"/>
         </w:rPr>
-        <w:t xml:space="preserve"> the </w:t>
-      </w:r>
-      <w:bookmarkStart w:id="0" w:name="_GoBack"/>
-      <w:bookmarkEnd w:id="0"/>
-      <w:r>
-        <w:rPr>
-          <w:rFonts w:ascii="Times New Roman" w:hAnsi="Times New Roman" w:cs="Times New Roman"/>
-          <w:sz w:val="28"/>
-          <w:szCs w:val="28"/>
-        </w:rPr>
-        <w:t>sentence and was r</w:t>
+        <w:t xml:space="preserve"> the sentence and was r</w:t>
       </w:r>
       <w:r>
         <w:rPr>
@@ -1226,7 +1216,23 @@
           <w:sz w:val="28"/>
           <w:szCs w:val="28"/>
         </w:rPr>
-        <w:t xml:space="preserve">The d_ _e n_ _ _ t was </w:t>
+        <w:t xml:space="preserve">The </w:t>
+      </w:r>
+      <w:r>
+        <w:rPr>
+          <w:rFonts w:ascii="Times New Roman" w:hAnsi="Times New Roman" w:cs="Times New Roman"/>
+          <w:sz w:val="28"/>
+          <w:szCs w:val="28"/>
+        </w:rPr>
+        <w:t xml:space="preserve">defendant </w:t>
+      </w:r>
+      <w:r>
+        <w:rPr>
+          <w:rFonts w:ascii="Times New Roman" w:hAnsi="Times New Roman" w:cs="Times New Roman"/>
+          <w:sz w:val="28"/>
+          <w:szCs w:val="28"/>
+        </w:rPr>
+        <w:t xml:space="preserve">was </w:t>
       </w:r>
       <w:r>
         <w:rPr>
@@ -1294,7 +1300,23 @@
           <w:sz w:val="28"/>
           <w:szCs w:val="28"/>
         </w:rPr>
-        <w:t>During p _ _l _ _ i _ _r y hearing suspect confessed everything</w:t>
+        <w:t>During p</w:t>
+      </w:r>
+      <w:r>
+        <w:rPr>
+          <w:rFonts w:ascii="Times New Roman" w:hAnsi="Times New Roman" w:cs="Times New Roman"/>
+          <w:sz w:val="28"/>
+          <w:szCs w:val="28"/>
+        </w:rPr>
+        <w:t xml:space="preserve">reliminary </w:t>
+      </w:r>
+      <w:r>
+        <w:rPr>
+          <w:rFonts w:ascii="Times New Roman" w:hAnsi="Times New Roman" w:cs="Times New Roman"/>
+          <w:sz w:val="28"/>
+          <w:szCs w:val="28"/>
+        </w:rPr>
+        <w:t>hearing suspect confessed everything</w:t>
       </w:r>
     </w:p>
     <w:p>
@@ -2093,7 +2115,27 @@
           <w:szCs w:val="28"/>
           <w:lang w:val="en-US"/>
         </w:rPr>
-        <w:t>4. Robbery, burglary, and pick-pocketing are all kinds of __________.</w:t>
+        <w:t>4. Robbery, burglary, and pick-pocketing are all kinds of _</w:t>
+      </w:r>
+      <w:r>
+        <w:rPr>
+          <w:rFonts w:ascii="Times New Roman" w:hAnsi="Times New Roman" w:cs="Times New Roman"/>
+          <w:sz w:val="28"/>
+          <w:szCs w:val="28"/>
+          <w:lang w:val="en-US"/>
+        </w:rPr>
+        <w:t>theft</w:t>
+      </w:r>
+      <w:bookmarkStart w:id="0" w:name="_GoBack"/>
+      <w:bookmarkEnd w:id="0"/>
+      <w:r>
+        <w:rPr>
+          <w:rFonts w:ascii="Times New Roman" w:hAnsi="Times New Roman" w:cs="Times New Roman"/>
+          <w:sz w:val="28"/>
+          <w:szCs w:val="28"/>
+          <w:lang w:val="en-US"/>
+        </w:rPr>
+        <w:t>_________.</w:t>
       </w:r>
     </w:p>
     <w:p>

</xml_diff>